<commit_message>
02/09/2014 + Agregado el form GenerarCodigoQR.aspx + Agregada la clase GenerarQR.cs + Se commitean todas cosas que me instalo la libreria QR, veremos si no se rompe
</commit_message>
<xml_diff>
--- a/Abreviaturas en variable.docx
+++ b/Abreviaturas en variable.docx
@@ -522,7 +522,68 @@
           <w:rFonts w:ascii="Arial" w:eastAsia="Arial" w:hAnsi="Arial" w:cs="Arial"/>
           <w:sz w:val="24"/>
         </w:rPr>
-        <w:t>fu=FileUpload</w:t>
+        <w:t>fu</w:t>
+      </w:r>
+      <w:r>
+        <w:rPr>
+          <w:rFonts w:ascii="Arial" w:eastAsia="Arial" w:hAnsi="Arial" w:cs="Arial"/>
+          <w:sz w:val="24"/>
+        </w:rPr>
+        <w:t xml:space="preserve"> </w:t>
+      </w:r>
+      <w:r>
+        <w:rPr>
+          <w:rFonts w:ascii="Arial" w:eastAsia="Arial" w:hAnsi="Arial" w:cs="Arial"/>
+          <w:sz w:val="24"/>
+        </w:rPr>
+        <w:t>=</w:t>
+      </w:r>
+      <w:r>
+        <w:rPr>
+          <w:rFonts w:ascii="Arial" w:eastAsia="Arial" w:hAnsi="Arial" w:cs="Arial"/>
+          <w:sz w:val="24"/>
+        </w:rPr>
+        <w:t xml:space="preserve"> </w:t>
+      </w:r>
+      <w:proofErr w:type="spellStart"/>
+      <w:r>
+        <w:rPr>
+          <w:rFonts w:ascii="Arial" w:eastAsia="Arial" w:hAnsi="Arial" w:cs="Arial"/>
+          <w:sz w:val="24"/>
+        </w:rPr>
+        <w:t>FileUpload</w:t>
+      </w:r>
+      <w:proofErr w:type="spellEnd"/>
+    </w:p>
+    <w:p>
+      <w:pPr>
+        <w:numPr>
+          <w:ilvl w:val="0"/>
+          <w:numId w:val="1"/>
+        </w:numPr>
+        <w:spacing w:line="360" w:lineRule="auto"/>
+        <w:ind w:left="720" w:hanging="360"/>
+        <w:jc w:val="both"/>
+        <w:rPr>
+          <w:rFonts w:ascii="Arial" w:eastAsia="Arial" w:hAnsi="Arial" w:cs="Arial"/>
+          <w:sz w:val="24"/>
+        </w:rPr>
+      </w:pPr>
+      <w:proofErr w:type="spellStart"/>
+      <w:r>
+        <w:rPr>
+          <w:rFonts w:ascii="Arial" w:eastAsia="Arial" w:hAnsi="Arial" w:cs="Arial"/>
+          <w:sz w:val="24"/>
+        </w:rPr>
+        <w:t>img</w:t>
+      </w:r>
+      <w:proofErr w:type="spellEnd"/>
+      <w:r>
+        <w:rPr>
+          <w:rFonts w:ascii="Arial" w:eastAsia="Arial" w:hAnsi="Arial" w:cs="Arial"/>
+          <w:sz w:val="24"/>
+        </w:rPr>
+        <w:t xml:space="preserve"> = Image</w:t>
       </w:r>
     </w:p>
     <w:sectPr>
@@ -753,6 +814,7 @@
   <w:style w:type="paragraph" w:default="1" w:styleId="Normal">
     <w:name w:val="Normal"/>
     <w:qFormat/>
+    <w:rsid w:val="00D61840"/>
   </w:style>
   <w:style w:type="character" w:default="1" w:styleId="Fuentedeprrafopredeter">
     <w:name w:val="Default Paragraph Font"/>

</xml_diff>